<commit_message>
paso 3.4 completo del hefesto
</commit_message>
<xml_diff>
--- a/EFESTO.docx
+++ b/EFESTO.docx
@@ -290,7 +290,19 @@
         <w:rPr>
           <w:rFonts w:ascii="Calibri" w:hAnsi="Calibri" w:cs="Calibri"/>
         </w:rPr>
-        <w:t>aso el indicador es: porcentaje de obras entendías.</w:t>
+        <w:t xml:space="preserve">aso el indicador es: </w:t>
+      </w:r>
+      <w:r>
+        <w:rPr>
+          <w:rFonts w:ascii="Calibri" w:hAnsi="Calibri" w:cs="Calibri"/>
+        </w:rPr>
+        <w:t>Cantidad</w:t>
+      </w:r>
+      <w:r>
+        <w:rPr>
+          <w:rFonts w:ascii="Calibri" w:hAnsi="Calibri" w:cs="Calibri"/>
+        </w:rPr>
+        <w:t xml:space="preserve"> de obras entendías.</w:t>
       </w:r>
     </w:p>
     <w:p>
@@ -362,7 +374,14 @@
           <w:sz w:val="24"/>
           <w:szCs w:val="24"/>
         </w:rPr>
-        <w:t>Para este caso el indicador es: porcentaje de ocupación cantidad de obras atendidas.</w:t>
+        <w:t>Para este caso el indicador</w:t>
+      </w:r>
+      <w:r>
+        <w:rPr>
+          <w:sz w:val="24"/>
+          <w:szCs w:val="24"/>
+        </w:rPr>
+        <w:t xml:space="preserve"> es: porcentaje de ocupación y cantidad de proyectos simultáneos.</w:t>
       </w:r>
     </w:p>
     <w:p>
@@ -413,7 +432,6 @@
           <w:sz w:val="24"/>
           <w:szCs w:val="24"/>
         </w:rPr>
-        <w:lastRenderedPageBreak/>
         <w:t>Paso 1.3:</w:t>
       </w:r>
       <w:r>
@@ -1485,58 +1503,6 @@
     <w:p>
       <w:pPr>
         <w:rPr>
-          <w:sz w:val="24"/>
-          <w:szCs w:val="24"/>
-        </w:rPr>
-      </w:pPr>
-    </w:p>
-    <w:p>
-      <w:pPr>
-        <w:rPr>
-          <w:b/>
-          <w:sz w:val="24"/>
-          <w:szCs w:val="24"/>
-        </w:rPr>
-      </w:pPr>
-      <w:r>
-        <w:rPr>
-          <w:b/>
-          <w:sz w:val="24"/>
-          <w:szCs w:val="24"/>
-        </w:rPr>
-        <w:t xml:space="preserve"> </w:t>
-      </w:r>
-    </w:p>
-    <w:p>
-      <w:pPr>
-        <w:rPr>
-          <w:b/>
-          <w:sz w:val="24"/>
-          <w:szCs w:val="24"/>
-        </w:rPr>
-      </w:pPr>
-    </w:p>
-    <w:p>
-      <w:pPr>
-        <w:rPr>
-          <w:b/>
-          <w:sz w:val="24"/>
-          <w:szCs w:val="24"/>
-        </w:rPr>
-      </w:pPr>
-    </w:p>
-    <w:p>
-      <w:pPr>
-        <w:rPr>
-          <w:b/>
-          <w:sz w:val="24"/>
-          <w:szCs w:val="24"/>
-        </w:rPr>
-      </w:pPr>
-    </w:p>
-    <w:p>
-      <w:pPr>
-        <w:rPr>
           <w:b/>
           <w:sz w:val="24"/>
           <w:szCs w:val="24"/>
@@ -2196,36 +2162,11 @@
           <w:szCs w:val="24"/>
         </w:rPr>
       </w:pPr>
-    </w:p>
-    <w:p>
-      <w:pPr>
-        <w:rPr>
-          <w:sz w:val="24"/>
-          <w:szCs w:val="24"/>
-        </w:rPr>
-      </w:pPr>
-    </w:p>
-    <w:p>
-      <w:pPr>
-        <w:rPr>
-          <w:sz w:val="24"/>
-          <w:szCs w:val="24"/>
-        </w:rPr>
-      </w:pPr>
-    </w:p>
-    <w:p>
-      <w:pPr>
-        <w:rPr>
-          <w:sz w:val="24"/>
-          <w:szCs w:val="24"/>
-        </w:rPr>
-      </w:pPr>
-      <w:r>
-        <w:rPr>
-          <w:sz w:val="24"/>
-          <w:szCs w:val="24"/>
-        </w:rPr>
-        <w:lastRenderedPageBreak/>
+      <w:r>
+        <w:rPr>
+          <w:sz w:val="24"/>
+          <w:szCs w:val="24"/>
+        </w:rPr>
         <w:t>c.-  La perspectiva tiempo marcara la cantidad de obras realizada por cada enpleado, para esta perspectiva tenemos:</w:t>
       </w:r>
     </w:p>
@@ -2465,7 +2406,7 @@
           <w:lang w:eastAsia="es-MX"/>
         </w:rPr>
         <w:pict>
-          <v:shape id="_x0000_s1048" type="#_x0000_t32" style="position:absolute;margin-left:264.7pt;margin-top:64.1pt;width:38pt;height:59.3pt;flip:y;z-index:251679744" o:connectortype="straight">
+          <v:shape id="_x0000_s1050" type="#_x0000_t32" style="position:absolute;margin-left:264.7pt;margin-top:123.4pt;width:42.05pt;height:14.95pt;z-index:251681792" o:connectortype="straight">
             <v:stroke endarrow="block"/>
           </v:shape>
         </w:pict>
@@ -2479,7 +2420,344 @@
           <w:lang w:eastAsia="es-MX"/>
         </w:rPr>
         <w:pict>
-          <v:roundrect id="_x0000_s1049" style="position:absolute;margin-left:306.75pt;margin-top:123.4pt;width:169.95pt;height:77.2pt;z-index:251680768" arcsize="10923f">
+          <v:roundrect id="_x0000_s1044" style="position:absolute;margin-left:119.7pt;margin-top:208.85pt;width:113.4pt;height:97.5pt;z-index:251675648" arcsize="10923f">
+            <v:textbox style="mso-next-textbox:#_x0000_s1044">
+              <w:txbxContent>
+                <w:p>
+                  <w:pPr>
+                    <w:jc w:val="center"/>
+                    <w:rPr>
+                      <w:b/>
+                    </w:rPr>
+                  </w:pPr>
+                  <w:r>
+                    <w:rPr>
+                      <w:b/>
+                    </w:rPr>
+                    <w:t>Tiempo</w:t>
+                  </w:r>
+                </w:p>
+                <w:p>
+                  <w:pPr>
+                    <w:jc w:val="center"/>
+                  </w:pPr>
+                </w:p>
+                <w:p>
+                  <w:r>
+                    <w:t>Fecha</w:t>
+                  </w:r>
+                </w:p>
+                <w:p>
+                  <w:r>
+                    <w:t>Año</w:t>
+                  </w:r>
+                </w:p>
+                <w:p>
+                  <w:r>
+                    <w:t>Mes</w:t>
+                  </w:r>
+                </w:p>
+                <w:p>
+                  <w:r>
+                    <w:t>Día</w:t>
+                  </w:r>
+                </w:p>
+              </w:txbxContent>
+            </v:textbox>
+          </v:roundrect>
+        </w:pict>
+      </w:r>
+      <w:r>
+        <w:rPr>
+          <w:b/>
+          <w:noProof/>
+          <w:sz w:val="24"/>
+          <w:szCs w:val="24"/>
+          <w:lang w:eastAsia="es-MX"/>
+        </w:rPr>
+        <w:pict>
+          <v:shape id="_x0000_s1047" type="#_x0000_t32" style="position:absolute;margin-left:163.9pt;margin-top:155.6pt;width:18.8pt;height:53.25pt;flip:y;z-index:251678720" o:connectortype="straight">
+            <v:stroke endarrow="block"/>
+          </v:shape>
+        </w:pict>
+      </w:r>
+      <w:r>
+        <w:rPr>
+          <w:b/>
+          <w:noProof/>
+          <w:sz w:val="24"/>
+          <w:szCs w:val="24"/>
+          <w:lang w:eastAsia="es-MX"/>
+        </w:rPr>
+        <w:pict>
+          <v:roundrect id="_x0000_s1043" style="position:absolute;margin-left:-25.05pt;margin-top:159.4pt;width:118.05pt;height:83.95pt;z-index:251674624" arcsize="10923f">
+            <v:textbox style="mso-next-textbox:#_x0000_s1043">
+              <w:txbxContent>
+                <w:p>
+                  <w:pPr>
+                    <w:jc w:val="center"/>
+                    <w:rPr>
+                      <w:b/>
+                    </w:rPr>
+                  </w:pPr>
+                  <w:r>
+                    <w:rPr>
+                      <w:b/>
+                    </w:rPr>
+                    <w:t>Personal</w:t>
+                  </w:r>
+                </w:p>
+                <w:p>
+                  <w:pPr>
+                    <w:jc w:val="center"/>
+                  </w:pPr>
+                </w:p>
+                <w:p>
+                  <w:r>
+                    <w:t>Cedula</w:t>
+                  </w:r>
+                </w:p>
+                <w:p>
+                  <w:r>
+                    <w:t>Nombre</w:t>
+                  </w:r>
+                </w:p>
+                <w:p>
+                  <w:r>
+                    <w:t>Nacionalidad</w:t>
+                  </w:r>
+                </w:p>
+              </w:txbxContent>
+            </v:textbox>
+          </v:roundrect>
+        </w:pict>
+      </w:r>
+      <w:r>
+        <w:rPr>
+          <w:b/>
+          <w:noProof/>
+          <w:sz w:val="24"/>
+          <w:szCs w:val="24"/>
+          <w:lang w:eastAsia="es-MX"/>
+        </w:rPr>
+        <w:pict>
+          <v:roundrect id="_x0000_s1051" style="position:absolute;margin-left:-25.05pt;margin-top:25.2pt;width:118.05pt;height:74.15pt;z-index:251682816" arcsize="10923f">
+            <v:textbox style="mso-next-textbox:#_x0000_s1051">
+              <w:txbxContent>
+                <w:p>
+                  <w:pPr>
+                    <w:jc w:val="center"/>
+                    <w:rPr>
+                      <w:b/>
+                    </w:rPr>
+                  </w:pPr>
+                  <w:r>
+                    <w:rPr>
+                      <w:b/>
+                    </w:rPr>
+                    <w:t>Tipo de servicio</w:t>
+                  </w:r>
+                </w:p>
+                <w:p>
+                  <w:pPr>
+                    <w:jc w:val="center"/>
+                  </w:pPr>
+                </w:p>
+                <w:p>
+                  <w:r>
+                    <w:t>Código</w:t>
+                  </w:r>
+                </w:p>
+                <w:p>
+                  <w:r>
+                    <w:t>Descripción</w:t>
+                  </w:r>
+                </w:p>
+              </w:txbxContent>
+            </v:textbox>
+          </v:roundrect>
+        </w:pict>
+      </w:r>
+      <w:r>
+        <w:rPr>
+          <w:b/>
+          <w:noProof/>
+          <w:sz w:val="24"/>
+          <w:szCs w:val="24"/>
+          <w:lang w:eastAsia="es-MX"/>
+        </w:rPr>
+        <w:pict>
+          <v:shape id="_x0000_s1052" type="#_x0000_t32" style="position:absolute;margin-left:93pt;margin-top:44.8pt;width:89.7pt;height:47.05pt;z-index:251683840" o:connectortype="straight">
+            <v:stroke endarrow="block"/>
+          </v:shape>
+        </w:pict>
+      </w:r>
+      <w:r>
+        <w:rPr>
+          <w:b/>
+          <w:noProof/>
+          <w:sz w:val="24"/>
+          <w:szCs w:val="24"/>
+          <w:lang w:eastAsia="es-MX"/>
+        </w:rPr>
+        <w:pict>
+          <v:shape id="_x0000_s1046" type="#_x0000_t32" style="position:absolute;margin-left:93pt;margin-top:138.35pt;width:70.95pt;height:43.85pt;flip:y;z-index:251677696" o:connectortype="straight">
+            <v:stroke endarrow="block"/>
+          </v:shape>
+        </w:pict>
+      </w:r>
+    </w:p>
+    <w:p>
+      <w:pPr>
+        <w:rPr>
+          <w:sz w:val="24"/>
+          <w:szCs w:val="24"/>
+        </w:rPr>
+      </w:pPr>
+    </w:p>
+    <w:p>
+      <w:pPr>
+        <w:rPr>
+          <w:sz w:val="24"/>
+          <w:szCs w:val="24"/>
+        </w:rPr>
+      </w:pPr>
+    </w:p>
+    <w:p>
+      <w:pPr>
+        <w:rPr>
+          <w:sz w:val="24"/>
+          <w:szCs w:val="24"/>
+        </w:rPr>
+      </w:pPr>
+    </w:p>
+    <w:p>
+      <w:pPr>
+        <w:rPr>
+          <w:sz w:val="24"/>
+          <w:szCs w:val="24"/>
+        </w:rPr>
+      </w:pPr>
+      <w:r>
+        <w:rPr>
+          <w:b/>
+          <w:noProof/>
+          <w:sz w:val="24"/>
+          <w:szCs w:val="24"/>
+          <w:lang w:eastAsia="es-MX"/>
+        </w:rPr>
+        <w:pict>
+          <v:shape id="_x0000_s1048" type="#_x0000_t32" style="position:absolute;margin-left:264.7pt;margin-top:5.5pt;width:38pt;height:59.3pt;flip:y;z-index:251679744" o:connectortype="straight">
+            <v:stroke endarrow="block"/>
+          </v:shape>
+        </w:pict>
+      </w:r>
+    </w:p>
+    <w:p>
+      <w:pPr>
+        <w:rPr>
+          <w:sz w:val="24"/>
+          <w:szCs w:val="24"/>
+        </w:rPr>
+      </w:pPr>
+    </w:p>
+    <w:p>
+      <w:pPr>
+        <w:rPr>
+          <w:sz w:val="24"/>
+          <w:szCs w:val="24"/>
+        </w:rPr>
+      </w:pPr>
+      <w:r>
+        <w:rPr>
+          <w:b/>
+          <w:noProof/>
+          <w:sz w:val="24"/>
+          <w:szCs w:val="24"/>
+          <w:lang w:eastAsia="es-MX"/>
+        </w:rPr>
+        <w:pict>
+          <v:oval id="_x0000_s1042" style="position:absolute;margin-left:158.95pt;margin-top:-.5pt;width:105.75pt;height:1in;z-index:251673600">
+            <v:textbox style="mso-next-textbox:#_x0000_s1042">
+              <w:txbxContent>
+                <w:p>
+                  <w:pPr>
+                    <w:jc w:val="center"/>
+                  </w:pPr>
+                  <w:r>
+                    <w:t>Desempeño</w:t>
+                  </w:r>
+                </w:p>
+              </w:txbxContent>
+            </v:textbox>
+          </v:oval>
+        </w:pict>
+      </w:r>
+      <w:r>
+        <w:rPr>
+          <w:noProof/>
+          <w:sz w:val="24"/>
+          <w:szCs w:val="24"/>
+          <w:lang w:eastAsia="es-MX"/>
+        </w:rPr>
+        <w:pict>
+          <v:roundrect id="_x0000_s1067" style="position:absolute;margin-left:303.85pt;margin-top:146.5pt;width:179.6pt;height:69.7pt;z-index:251696128" arcsize="10923f">
+            <v:textbox style="mso-next-textbox:#_x0000_s1067">
+              <w:txbxContent>
+                <w:p>
+                  <w:pPr>
+                    <w:rPr>
+                      <w:b/>
+                    </w:rPr>
+                  </w:pPr>
+                  <w:r>
+                    <w:rPr>
+                      <w:b/>
+                    </w:rPr>
+                    <w:t>Porcentaje de ocupación</w:t>
+                  </w:r>
+                </w:p>
+                <w:p/>
+                <w:p>
+                  <w:pPr>
+                    <w:jc w:val="both"/>
+                    <w:rPr>
+                      <w:sz w:val="16"/>
+                      <w:szCs w:val="16"/>
+                    </w:rPr>
+                  </w:pPr>
+                  <w:r>
+                    <w:rPr>
+                      <w:sz w:val="16"/>
+                      <w:szCs w:val="16"/>
+                      <w:lang w:val="es-ES"/>
+                    </w:rPr>
+                    <w:t xml:space="preserve">(Cantidad de solicitudes atendidas por </w:t>
+                  </w:r>
+                  <w:r>
+                    <w:rPr>
+                      <w:sz w:val="16"/>
+                      <w:szCs w:val="16"/>
+                      <w:lang w:val="es-ES"/>
+                    </w:rPr>
+                    <w:t>fecha)</w:t>
+                  </w:r>
+                </w:p>
+              </w:txbxContent>
+            </v:textbox>
+          </v:roundrect>
+        </w:pict>
+      </w:r>
+      <w:r>
+        <w:rPr>
+          <w:b/>
+          <w:noProof/>
+          <w:sz w:val="24"/>
+          <w:szCs w:val="24"/>
+          <w:lang w:eastAsia="es-MX"/>
+        </w:rPr>
+        <w:pict>
+          <v:roundrect id="_x0000_s1049" style="position:absolute;margin-left:306.75pt;margin-top:35.5pt;width:169.95pt;height:77.2pt;z-index:251680768" arcsize="10923f">
             <v:textbox style="mso-next-textbox:#_x0000_s1049">
               <w:txbxContent>
                 <w:p>
@@ -2623,304 +2901,35 @@
           </v:roundrect>
         </w:pict>
       </w:r>
-      <w:r>
-        <w:rPr>
-          <w:b/>
+    </w:p>
+    <w:p>
+      <w:pPr>
+        <w:rPr>
+          <w:sz w:val="24"/>
+          <w:szCs w:val="24"/>
+        </w:rPr>
+      </w:pPr>
+    </w:p>
+    <w:p>
+      <w:pPr>
+        <w:rPr>
+          <w:sz w:val="24"/>
+          <w:szCs w:val="24"/>
+        </w:rPr>
+      </w:pPr>
+      <w:r>
+        <w:rPr>
           <w:noProof/>
           <w:sz w:val="24"/>
           <w:szCs w:val="24"/>
           <w:lang w:eastAsia="es-MX"/>
         </w:rPr>
         <w:pict>
-          <v:shape id="_x0000_s1050" type="#_x0000_t32" style="position:absolute;margin-left:264.7pt;margin-top:123.4pt;width:42.05pt;height:14.95pt;z-index:251681792" o:connectortype="straight">
+          <v:shape id="_x0000_s1068" type="#_x0000_t32" style="position:absolute;margin-left:264.7pt;margin-top:6.2pt;width:42.05pt;height:111pt;z-index:251697152" o:connectortype="straight">
             <v:stroke endarrow="block"/>
           </v:shape>
         </w:pict>
       </w:r>
-      <w:r>
-        <w:rPr>
-          <w:b/>
-          <w:noProof/>
-          <w:sz w:val="24"/>
-          <w:szCs w:val="24"/>
-          <w:lang w:eastAsia="es-MX"/>
-        </w:rPr>
-        <w:pict>
-          <v:roundrect id="_x0000_s1044" style="position:absolute;margin-left:119.7pt;margin-top:208.85pt;width:113.4pt;height:97.5pt;z-index:251675648" arcsize="10923f">
-            <v:textbox style="mso-next-textbox:#_x0000_s1044">
-              <w:txbxContent>
-                <w:p>
-                  <w:pPr>
-                    <w:jc w:val="center"/>
-                    <w:rPr>
-                      <w:b/>
-                    </w:rPr>
-                  </w:pPr>
-                  <w:r>
-                    <w:rPr>
-                      <w:b/>
-                    </w:rPr>
-                    <w:t>Tiempo</w:t>
-                  </w:r>
-                </w:p>
-                <w:p>
-                  <w:pPr>
-                    <w:jc w:val="center"/>
-                  </w:pPr>
-                </w:p>
-                <w:p>
-                  <w:r>
-                    <w:t>Fecha</w:t>
-                  </w:r>
-                </w:p>
-                <w:p>
-                  <w:r>
-                    <w:t>Año</w:t>
-                  </w:r>
-                </w:p>
-                <w:p>
-                  <w:r>
-                    <w:t>Mes</w:t>
-                  </w:r>
-                </w:p>
-                <w:p>
-                  <w:r>
-                    <w:t>Día</w:t>
-                  </w:r>
-                </w:p>
-              </w:txbxContent>
-            </v:textbox>
-          </v:roundrect>
-        </w:pict>
-      </w:r>
-      <w:r>
-        <w:rPr>
-          <w:b/>
-          <w:noProof/>
-          <w:sz w:val="24"/>
-          <w:szCs w:val="24"/>
-          <w:lang w:eastAsia="es-MX"/>
-        </w:rPr>
-        <w:pict>
-          <v:shape id="_x0000_s1047" type="#_x0000_t32" style="position:absolute;margin-left:163.9pt;margin-top:155.6pt;width:18.8pt;height:53.25pt;flip:y;z-index:251678720" o:connectortype="straight">
-            <v:stroke endarrow="block"/>
-          </v:shape>
-        </w:pict>
-      </w:r>
-      <w:r>
-        <w:rPr>
-          <w:b/>
-          <w:noProof/>
-          <w:sz w:val="24"/>
-          <w:szCs w:val="24"/>
-          <w:lang w:eastAsia="es-MX"/>
-        </w:rPr>
-        <w:pict>
-          <v:roundrect id="_x0000_s1043" style="position:absolute;margin-left:-25.05pt;margin-top:159.4pt;width:118.05pt;height:83.95pt;z-index:251674624" arcsize="10923f">
-            <v:textbox style="mso-next-textbox:#_x0000_s1043">
-              <w:txbxContent>
-                <w:p>
-                  <w:pPr>
-                    <w:jc w:val="center"/>
-                    <w:rPr>
-                      <w:b/>
-                    </w:rPr>
-                  </w:pPr>
-                  <w:r>
-                    <w:rPr>
-                      <w:b/>
-                    </w:rPr>
-                    <w:t>Personal</w:t>
-                  </w:r>
-                </w:p>
-                <w:p>
-                  <w:pPr>
-                    <w:jc w:val="center"/>
-                  </w:pPr>
-                </w:p>
-                <w:p>
-                  <w:r>
-                    <w:t>Cedula</w:t>
-                  </w:r>
-                </w:p>
-                <w:p>
-                  <w:r>
-                    <w:t>Nombre</w:t>
-                  </w:r>
-                </w:p>
-                <w:p>
-                  <w:r>
-                    <w:t>Nacionalidad</w:t>
-                  </w:r>
-                </w:p>
-              </w:txbxContent>
-            </v:textbox>
-          </v:roundrect>
-        </w:pict>
-      </w:r>
-      <w:r>
-        <w:rPr>
-          <w:b/>
-          <w:noProof/>
-          <w:sz w:val="24"/>
-          <w:szCs w:val="24"/>
-          <w:lang w:eastAsia="es-MX"/>
-        </w:rPr>
-        <w:pict>
-          <v:roundrect id="_x0000_s1051" style="position:absolute;margin-left:-25.05pt;margin-top:25.2pt;width:118.05pt;height:74.15pt;z-index:251682816" arcsize="10923f">
-            <v:textbox style="mso-next-textbox:#_x0000_s1051">
-              <w:txbxContent>
-                <w:p>
-                  <w:pPr>
-                    <w:jc w:val="center"/>
-                    <w:rPr>
-                      <w:b/>
-                    </w:rPr>
-                  </w:pPr>
-                  <w:r>
-                    <w:rPr>
-                      <w:b/>
-                    </w:rPr>
-                    <w:t>Tipo de servicio</w:t>
-                  </w:r>
-                </w:p>
-                <w:p>
-                  <w:pPr>
-                    <w:jc w:val="center"/>
-                  </w:pPr>
-                </w:p>
-                <w:p>
-                  <w:r>
-                    <w:t>Código</w:t>
-                  </w:r>
-                </w:p>
-                <w:p>
-                  <w:r>
-                    <w:t>Descripción</w:t>
-                  </w:r>
-                </w:p>
-              </w:txbxContent>
-            </v:textbox>
-          </v:roundrect>
-        </w:pict>
-      </w:r>
-      <w:r>
-        <w:rPr>
-          <w:b/>
-          <w:noProof/>
-          <w:sz w:val="24"/>
-          <w:szCs w:val="24"/>
-          <w:lang w:eastAsia="es-MX"/>
-        </w:rPr>
-        <w:pict>
-          <v:shape id="_x0000_s1052" type="#_x0000_t32" style="position:absolute;margin-left:93pt;margin-top:44.8pt;width:89.7pt;height:47.05pt;z-index:251683840" o:connectortype="straight">
-            <v:stroke endarrow="block"/>
-          </v:shape>
-        </w:pict>
-      </w:r>
-      <w:r>
-        <w:rPr>
-          <w:b/>
-          <w:noProof/>
-          <w:sz w:val="24"/>
-          <w:szCs w:val="24"/>
-          <w:lang w:eastAsia="es-MX"/>
-        </w:rPr>
-        <w:pict>
-          <v:shape id="_x0000_s1046" type="#_x0000_t32" style="position:absolute;margin-left:93pt;margin-top:138.35pt;width:70.95pt;height:43.85pt;flip:y;z-index:251677696" o:connectortype="straight">
-            <v:stroke endarrow="block"/>
-          </v:shape>
-        </w:pict>
-      </w:r>
-      <w:r>
-        <w:rPr>
-          <w:b/>
-          <w:noProof/>
-          <w:sz w:val="24"/>
-          <w:szCs w:val="24"/>
-          <w:lang w:eastAsia="es-MX"/>
-        </w:rPr>
-        <w:pict>
-          <v:oval id="_x0000_s1042" style="position:absolute;margin-left:158.95pt;margin-top:87.4pt;width:105.75pt;height:1in;z-index:251673600">
-            <v:textbox style="mso-next-textbox:#_x0000_s1042">
-              <w:txbxContent>
-                <w:p>
-                  <w:pPr>
-                    <w:jc w:val="center"/>
-                  </w:pPr>
-                  <w:r>
-                    <w:t>Desempeño</w:t>
-                  </w:r>
-                </w:p>
-              </w:txbxContent>
-            </v:textbox>
-          </v:oval>
-        </w:pict>
-      </w:r>
-    </w:p>
-    <w:p>
-      <w:pPr>
-        <w:rPr>
-          <w:sz w:val="24"/>
-          <w:szCs w:val="24"/>
-        </w:rPr>
-      </w:pPr>
-    </w:p>
-    <w:p>
-      <w:pPr>
-        <w:rPr>
-          <w:sz w:val="24"/>
-          <w:szCs w:val="24"/>
-        </w:rPr>
-      </w:pPr>
-    </w:p>
-    <w:p>
-      <w:pPr>
-        <w:rPr>
-          <w:sz w:val="24"/>
-          <w:szCs w:val="24"/>
-        </w:rPr>
-      </w:pPr>
-    </w:p>
-    <w:p>
-      <w:pPr>
-        <w:rPr>
-          <w:sz w:val="24"/>
-          <w:szCs w:val="24"/>
-        </w:rPr>
-      </w:pPr>
-    </w:p>
-    <w:p>
-      <w:pPr>
-        <w:rPr>
-          <w:sz w:val="24"/>
-          <w:szCs w:val="24"/>
-        </w:rPr>
-      </w:pPr>
-    </w:p>
-    <w:p>
-      <w:pPr>
-        <w:rPr>
-          <w:sz w:val="24"/>
-          <w:szCs w:val="24"/>
-        </w:rPr>
-      </w:pPr>
-    </w:p>
-    <w:p>
-      <w:pPr>
-        <w:rPr>
-          <w:sz w:val="24"/>
-          <w:szCs w:val="24"/>
-        </w:rPr>
-      </w:pPr>
-    </w:p>
-    <w:p>
-      <w:pPr>
-        <w:rPr>
-          <w:sz w:val="24"/>
-          <w:szCs w:val="24"/>
-        </w:rPr>
-      </w:pPr>
     </w:p>
     <w:p>
       <w:pPr>
@@ -3184,7 +3193,6 @@
           <w:sz w:val="24"/>
           <w:szCs w:val="24"/>
         </w:rPr>
-        <w:lastRenderedPageBreak/>
         <w:t>Perspectiva “Tipo Servicio”:</w:t>
       </w:r>
     </w:p>
@@ -3273,15 +3281,7 @@
           <w:szCs w:val="24"/>
           <w:lang w:val="es-ES"/>
         </w:rPr>
-        <w:t>con el nombre “id</w:t>
-      </w:r>
-      <w:r>
-        <w:rPr>
-          <w:sz w:val="24"/>
-          <w:szCs w:val="24"/>
-          <w:lang w:val="es-ES"/>
-        </w:rPr>
-        <w:t>”.</w:t>
+        <w:t>con el nombre “id”.</w:t>
       </w:r>
     </w:p>
     <w:p>
@@ -3479,6 +3479,7 @@
           <w:sz w:val="24"/>
           <w:szCs w:val="24"/>
         </w:rPr>
+        <w:lastRenderedPageBreak/>
         <w:tab/>
       </w:r>
     </w:p>
@@ -4201,18 +4202,98 @@
     <w:p>
       <w:pPr>
         <w:rPr>
-          <w:sz w:val="24"/>
-          <w:szCs w:val="24"/>
-        </w:rPr>
-      </w:pPr>
-      <w:r>
-        <w:rPr>
-          <w:b/>
-          <w:sz w:val="24"/>
-          <w:szCs w:val="24"/>
-        </w:rPr>
-        <w:lastRenderedPageBreak/>
-        <w:t>Paso 3.4</w:t>
+          <w:b/>
+          <w:sz w:val="24"/>
+          <w:szCs w:val="24"/>
+        </w:rPr>
+      </w:pPr>
+    </w:p>
+    <w:p>
+      <w:pPr>
+        <w:rPr>
+          <w:b/>
+          <w:sz w:val="24"/>
+          <w:szCs w:val="24"/>
+        </w:rPr>
+      </w:pPr>
+    </w:p>
+    <w:p>
+      <w:pPr>
+        <w:rPr>
+          <w:b/>
+          <w:sz w:val="24"/>
+          <w:szCs w:val="24"/>
+        </w:rPr>
+      </w:pPr>
+    </w:p>
+    <w:p>
+      <w:pPr>
+        <w:rPr>
+          <w:b/>
+          <w:sz w:val="24"/>
+          <w:szCs w:val="24"/>
+        </w:rPr>
+      </w:pPr>
+    </w:p>
+    <w:p>
+      <w:pPr>
+        <w:rPr>
+          <w:b/>
+          <w:sz w:val="24"/>
+          <w:szCs w:val="24"/>
+        </w:rPr>
+      </w:pPr>
+    </w:p>
+    <w:p>
+      <w:pPr>
+        <w:rPr>
+          <w:b/>
+          <w:sz w:val="24"/>
+          <w:szCs w:val="24"/>
+        </w:rPr>
+      </w:pPr>
+    </w:p>
+    <w:p>
+      <w:pPr>
+        <w:rPr>
+          <w:b/>
+          <w:sz w:val="24"/>
+          <w:szCs w:val="24"/>
+        </w:rPr>
+      </w:pPr>
+    </w:p>
+    <w:p>
+      <w:pPr>
+        <w:rPr>
+          <w:b/>
+          <w:sz w:val="24"/>
+          <w:szCs w:val="24"/>
+        </w:rPr>
+      </w:pPr>
+    </w:p>
+    <w:p>
+      <w:pPr>
+        <w:rPr>
+          <w:b/>
+          <w:sz w:val="24"/>
+          <w:szCs w:val="24"/>
+        </w:rPr>
+      </w:pPr>
+    </w:p>
+    <w:p>
+      <w:pPr>
+        <w:rPr>
+          <w:sz w:val="24"/>
+          <w:szCs w:val="24"/>
+        </w:rPr>
+      </w:pPr>
+      <w:r>
+        <w:rPr>
+          <w:b/>
+          <w:sz w:val="24"/>
+          <w:szCs w:val="24"/>
+        </w:rPr>
+        <w:t>Paso 3.3</w:t>
       </w:r>
       <w:r>
         <w:rPr>
@@ -4333,15 +4414,7 @@
           <w:szCs w:val="24"/>
           <w:lang w:val="es-ES"/>
         </w:rPr>
-        <w:t>Su clave principal será la combinación de las claves principale</w:t>
-      </w:r>
-      <w:r>
-        <w:rPr>
-          <w:sz w:val="24"/>
-          <w:szCs w:val="24"/>
-          <w:lang w:val="es-ES"/>
-        </w:rPr>
-        <w:t>s de las tablas de</w:t>
+        <w:t>Su clave principal será la combinación de las claves principales de las tablas de</w:t>
       </w:r>
       <w:r>
         <w:rPr>
@@ -4378,17 +4451,820 @@
           <w:szCs w:val="24"/>
           <w:lang w:val="es-ES"/>
         </w:rPr>
-        <w:t xml:space="preserve">Se crearán dos hechos, que se corresponden con los dos indicadores y serán renombrados, “Unidades Vendidas” por “Cantidad” y “Monto Total de Ventas” por “MontoTotal”. </w:t>
-      </w:r>
-    </w:p>
-    <w:p>
-      <w:pPr>
+        <w:t>Se crearán l</w:t>
+      </w:r>
+      <w:r>
+        <w:rPr>
+          <w:sz w:val="24"/>
+          <w:szCs w:val="24"/>
+          <w:lang w:val="es-ES"/>
+        </w:rPr>
+        <w:t xml:space="preserve">os hechos, que </w:t>
+      </w:r>
+      <w:r>
+        <w:rPr>
+          <w:sz w:val="24"/>
+          <w:szCs w:val="24"/>
+          <w:lang w:val="es-ES"/>
+        </w:rPr>
+        <w:t>representaran los indicadores.</w:t>
+      </w:r>
+    </w:p>
+    <w:p>
+      <w:pPr>
+        <w:ind w:left="720"/>
         <w:jc w:val="both"/>
         <w:rPr>
           <w:sz w:val="24"/>
           <w:szCs w:val="24"/>
         </w:rPr>
       </w:pPr>
+    </w:p>
+    <w:p>
+      <w:pPr>
+        <w:jc w:val="both"/>
+        <w:rPr>
+          <w:sz w:val="24"/>
+          <w:szCs w:val="24"/>
+        </w:rPr>
+      </w:pPr>
+      <w:r>
+        <w:rPr>
+          <w:noProof/>
+          <w:sz w:val="24"/>
+          <w:szCs w:val="24"/>
+          <w:lang w:eastAsia="es-MX"/>
+        </w:rPr>
+        <w:drawing>
+          <wp:anchor distT="0" distB="0" distL="114300" distR="114300" simplePos="0" relativeHeight="251704320" behindDoc="1" locked="0" layoutInCell="1" allowOverlap="1">
+            <wp:simplePos x="0" y="0"/>
+            <wp:positionH relativeFrom="column">
+              <wp:posOffset>4444365</wp:posOffset>
+            </wp:positionH>
+            <wp:positionV relativeFrom="paragraph">
+              <wp:posOffset>1344930</wp:posOffset>
+            </wp:positionV>
+            <wp:extent cx="1809750" cy="1485900"/>
+            <wp:effectExtent l="19050" t="0" r="0" b="0"/>
+            <wp:wrapNone/>
+            <wp:docPr id="1" name="Imagen 1"/>
+            <wp:cNvGraphicFramePr>
+              <a:graphicFrameLocks xmlns:a="http://schemas.openxmlformats.org/drawingml/2006/main" noChangeAspect="1"/>
+            </wp:cNvGraphicFramePr>
+            <a:graphic xmlns:a="http://schemas.openxmlformats.org/drawingml/2006/main">
+              <a:graphicData uri="http://schemas.openxmlformats.org/drawingml/2006/picture">
+                <pic:pic xmlns:pic="http://schemas.openxmlformats.org/drawingml/2006/picture">
+                  <pic:nvPicPr>
+                    <pic:cNvPr id="0" name="Picture 1"/>
+                    <pic:cNvPicPr>
+                      <a:picLocks noChangeAspect="1" noChangeArrowheads="1"/>
+                    </pic:cNvPicPr>
+                  </pic:nvPicPr>
+                  <pic:blipFill>
+                    <a:blip r:embed="rId10"/>
+                    <a:srcRect/>
+                    <a:stretch>
+                      <a:fillRect/>
+                    </a:stretch>
+                  </pic:blipFill>
+                  <pic:spPr bwMode="auto">
+                    <a:xfrm>
+                      <a:off x="0" y="0"/>
+                      <a:ext cx="1809750" cy="1485900"/>
+                    </a:xfrm>
+                    <a:prstGeom prst="rect">
+                      <a:avLst/>
+                    </a:prstGeom>
+                    <a:noFill/>
+                    <a:ln w="9525">
+                      <a:noFill/>
+                      <a:miter lim="800000"/>
+                      <a:headEnd/>
+                      <a:tailEnd/>
+                    </a:ln>
+                  </pic:spPr>
+                </pic:pic>
+              </a:graphicData>
+            </a:graphic>
+          </wp:anchor>
+        </w:drawing>
+      </w:r>
+      <w:r>
+        <w:rPr>
+          <w:noProof/>
+          <w:sz w:val="24"/>
+          <w:szCs w:val="24"/>
+          <w:lang w:eastAsia="es-MX"/>
+        </w:rPr>
+        <w:pict>
+          <v:shape id="_x0000_s1076" type="#_x0000_t32" style="position:absolute;left:0;text-align:left;margin-left:307.95pt;margin-top:156.1pt;width:39.15pt;height:0;z-index:251706368;mso-position-horizontal-relative:text;mso-position-vertical-relative:text" o:connectortype="straight">
+            <v:stroke endarrow="block"/>
+          </v:shape>
+        </w:pict>
+      </w:r>
+      <w:r>
+        <w:rPr>
+          <w:noProof/>
+          <w:sz w:val="24"/>
+          <w:szCs w:val="24"/>
+          <w:lang w:eastAsia="es-MX"/>
+        </w:rPr>
+        <w:pict>
+          <v:oval id="_x0000_s1069" style="position:absolute;left:0;text-align:left;margin-left:-20.3pt;margin-top:102.85pt;width:105.75pt;height:1in;z-index:251698176;mso-position-horizontal-relative:text;mso-position-vertical-relative:text">
+            <v:textbox style="mso-next-textbox:#_x0000_s1069">
+              <w:txbxContent>
+                <w:p>
+                  <w:pPr>
+                    <w:jc w:val="center"/>
+                  </w:pPr>
+                  <w:r>
+                    <w:t>Desempeño</w:t>
+                  </w:r>
+                </w:p>
+              </w:txbxContent>
+            </v:textbox>
+          </v:oval>
+        </w:pict>
+      </w:r>
+      <w:r>
+        <w:rPr>
+          <w:noProof/>
+          <w:sz w:val="24"/>
+          <w:szCs w:val="24"/>
+          <w:lang w:eastAsia="es-MX"/>
+        </w:rPr>
+        <w:pict>
+          <v:shape id="_x0000_s1074" type="#_x0000_t32" style="position:absolute;left:0;text-align:left;margin-left:85.45pt;margin-top:138.85pt;width:42.05pt;height:111pt;z-index:251703296;mso-position-horizontal-relative:text;mso-position-vertical-relative:text" o:connectortype="straight">
+            <v:stroke endarrow="block"/>
+          </v:shape>
+        </w:pict>
+      </w:r>
+      <w:r>
+        <w:rPr>
+          <w:noProof/>
+          <w:sz w:val="24"/>
+          <w:szCs w:val="24"/>
+          <w:lang w:eastAsia="es-MX"/>
+        </w:rPr>
+        <w:pict>
+          <v:shape id="_x0000_s1075" type="#_x0000_t32" style="position:absolute;left:0;text-align:left;margin-left:85.45pt;margin-top:138.85pt;width:39.15pt;height:9.1pt;z-index:251705344;mso-position-horizontal-relative:text;mso-position-vertical-relative:text" o:connectortype="straight">
+            <v:stroke endarrow="block"/>
+          </v:shape>
+        </w:pict>
+      </w:r>
+      <w:r>
+        <w:rPr>
+          <w:noProof/>
+          <w:sz w:val="24"/>
+          <w:szCs w:val="24"/>
+          <w:lang w:eastAsia="es-MX"/>
+        </w:rPr>
+        <w:pict>
+          <v:roundrect id="_x0000_s1073" style="position:absolute;left:0;text-align:left;margin-left:124.6pt;margin-top:249.85pt;width:179.6pt;height:69.7pt;z-index:251702272;mso-position-horizontal-relative:text;mso-position-vertical-relative:text" arcsize="10923f">
+            <v:textbox style="mso-next-textbox:#_x0000_s1073">
+              <w:txbxContent>
+                <w:p>
+                  <w:pPr>
+                    <w:rPr>
+                      <w:b/>
+                    </w:rPr>
+                  </w:pPr>
+                  <w:r>
+                    <w:rPr>
+                      <w:b/>
+                    </w:rPr>
+                    <w:t>Porcentaje de ocupación</w:t>
+                  </w:r>
+                </w:p>
+                <w:p/>
+                <w:p>
+                  <w:pPr>
+                    <w:jc w:val="both"/>
+                    <w:rPr>
+                      <w:sz w:val="16"/>
+                      <w:szCs w:val="16"/>
+                    </w:rPr>
+                  </w:pPr>
+                  <w:r>
+                    <w:rPr>
+                      <w:sz w:val="16"/>
+                      <w:szCs w:val="16"/>
+                      <w:lang w:val="es-ES"/>
+                    </w:rPr>
+                    <w:t xml:space="preserve">(Cantidad de solicitudes atendidas por </w:t>
+                  </w:r>
+                  <w:r>
+                    <w:rPr>
+                      <w:sz w:val="16"/>
+                      <w:szCs w:val="16"/>
+                      <w:lang w:val="es-ES"/>
+                    </w:rPr>
+                    <w:t>fecha)</w:t>
+                  </w:r>
+                </w:p>
+              </w:txbxContent>
+            </v:textbox>
+          </v:roundrect>
+        </w:pict>
+      </w:r>
+      <w:r>
+        <w:rPr>
+          <w:noProof/>
+          <w:sz w:val="24"/>
+          <w:szCs w:val="24"/>
+          <w:lang w:eastAsia="es-MX"/>
+        </w:rPr>
+        <w:pict>
+          <v:roundrect id="_x0000_s1072" style="position:absolute;left:0;text-align:left;margin-left:127.5pt;margin-top:138.85pt;width:169.95pt;height:77.2pt;z-index:251701248;mso-position-horizontal-relative:text;mso-position-vertical-relative:text" arcsize="10923f">
+            <v:textbox style="mso-next-textbox:#_x0000_s1072">
+              <w:txbxContent>
+                <w:p>
+                  <w:pPr>
+                    <w:jc w:val="center"/>
+                    <w:rPr>
+                      <w:b/>
+                    </w:rPr>
+                  </w:pPr>
+                  <w:r>
+                    <w:rPr>
+                      <w:b/>
+                    </w:rPr>
+                    <w:t>Porcentaje de solicitud atendida por área</w:t>
+                  </w:r>
+                </w:p>
+                <w:p>
+                  <w:pPr>
+                    <w:jc w:val="both"/>
+                    <w:rPr>
+                      <w:sz w:val="16"/>
+                      <w:szCs w:val="16"/>
+                      <w:lang w:val="es-ES"/>
+                    </w:rPr>
+                  </w:pPr>
+                </w:p>
+                <w:p>
+                  <w:pPr>
+                    <w:jc w:val="both"/>
+                    <w:rPr>
+                      <w:sz w:val="16"/>
+                      <w:szCs w:val="16"/>
+                    </w:rPr>
+                  </w:pPr>
+                  <w:r>
+                    <w:rPr>
+                      <w:sz w:val="16"/>
+                      <w:szCs w:val="16"/>
+                      <w:lang w:val="es-ES"/>
+                    </w:rPr>
+                    <w:t>(</w:t>
+                  </w:r>
+                  <w:r>
+                    <w:rPr>
+                      <w:sz w:val="16"/>
+                      <w:szCs w:val="16"/>
+                      <w:lang w:val="es-ES"/>
+                    </w:rPr>
+                    <w:t>SUM</w:t>
+                  </w:r>
+                  <w:r>
+                    <w:rPr>
+                      <w:sz w:val="16"/>
+                      <w:szCs w:val="16"/>
+                      <w:lang w:val="es-ES"/>
+                    </w:rPr>
+                    <w:t xml:space="preserve"> (</w:t>
+                  </w:r>
+                  <w:r>
+                    <w:rPr>
+                      <w:sz w:val="16"/>
+                      <w:szCs w:val="16"/>
+                      <w:lang w:val="es-ES"/>
+                    </w:rPr>
+                    <w:t>solicitudes atendidas</w:t>
+                  </w:r>
+                  <w:r>
+                    <w:rPr>
+                      <w:sz w:val="16"/>
+                      <w:szCs w:val="16"/>
+                      <w:lang w:val="es-ES"/>
+                    </w:rPr>
+                    <w:t>))</w:t>
+                  </w:r>
+                  <w:r>
+                    <w:rPr>
+                      <w:sz w:val="16"/>
+                      <w:szCs w:val="16"/>
+                      <w:lang w:val="es-ES"/>
+                    </w:rPr>
+                    <w:t xml:space="preserve"> </w:t>
+                  </w:r>
+                  <w:r>
+                    <w:rPr>
+                      <w:sz w:val="16"/>
+                      <w:szCs w:val="16"/>
+                      <w:lang w:val="es-ES"/>
+                    </w:rPr>
+                    <w:t>/(</w:t>
+                  </w:r>
+                  <w:r>
+                    <w:rPr>
+                      <w:sz w:val="16"/>
+                      <w:szCs w:val="16"/>
+                      <w:lang w:val="es-ES"/>
+                    </w:rPr>
+                    <w:t>solicitudes totales</w:t>
+                  </w:r>
+                  <w:r>
+                    <w:rPr>
+                      <w:sz w:val="16"/>
+                      <w:szCs w:val="16"/>
+                      <w:lang w:val="es-ES"/>
+                    </w:rPr>
+                    <w:t>))</w:t>
+                  </w:r>
+                  <w:r>
+                    <w:rPr>
+                      <w:sz w:val="16"/>
+                      <w:szCs w:val="16"/>
+                      <w:lang w:val="es-ES"/>
+                    </w:rPr>
+                    <w:t xml:space="preserve"> </w:t>
+                  </w:r>
+                  <w:r>
+                    <w:rPr>
+                      <w:sz w:val="16"/>
+                      <w:szCs w:val="16"/>
+                      <w:lang w:val="es-ES"/>
+                    </w:rPr>
+                    <w:t>*100</w:t>
+                  </w:r>
+                </w:p>
+                <w:p>
+                  <w:pPr>
+                    <w:jc w:val="both"/>
+                    <w:rPr>
+                      <w:sz w:val="16"/>
+                      <w:szCs w:val="16"/>
+                    </w:rPr>
+                  </w:pPr>
+                </w:p>
+                <w:p>
+                  <w:pPr>
+                    <w:jc w:val="center"/>
+                  </w:pPr>
+                </w:p>
+                <w:p/>
+              </w:txbxContent>
+            </v:textbox>
+          </v:roundrect>
+        </w:pict>
+      </w:r>
+      <w:r>
+        <w:rPr>
+          <w:noProof/>
+          <w:sz w:val="24"/>
+          <w:szCs w:val="24"/>
+          <w:lang w:eastAsia="es-MX"/>
+        </w:rPr>
+        <w:pict>
+          <v:shape id="_x0000_s1071" type="#_x0000_t32" style="position:absolute;left:0;text-align:left;margin-left:85.45pt;margin-top:79.55pt;width:38pt;height:59.3pt;flip:y;z-index:251700224;mso-position-horizontal-relative:text;mso-position-vertical-relative:text" o:connectortype="straight">
+            <v:stroke endarrow="block"/>
+          </v:shape>
+        </w:pict>
+      </w:r>
+      <w:r>
+        <w:rPr>
+          <w:noProof/>
+          <w:sz w:val="24"/>
+          <w:szCs w:val="24"/>
+          <w:lang w:eastAsia="es-MX"/>
+        </w:rPr>
+        <w:pict>
+          <v:roundrect id="_x0000_s1070" style="position:absolute;left:0;text-align:left;margin-left:117.85pt;margin-top:9.85pt;width:179.6pt;height:69.7pt;z-index:251699200;mso-position-horizontal-relative:text;mso-position-vertical-relative:text" arcsize="10923f">
+            <v:textbox style="mso-next-textbox:#_x0000_s1070">
+              <w:txbxContent>
+                <w:p>
+                  <w:pPr>
+                    <w:rPr>
+                      <w:b/>
+                    </w:rPr>
+                  </w:pPr>
+                  <w:r>
+                    <w:rPr>
+                      <w:b/>
+                    </w:rPr>
+                    <w:t>Porcentaje de ocupación</w:t>
+                  </w:r>
+                </w:p>
+                <w:p/>
+                <w:p>
+                  <w:pPr>
+                    <w:jc w:val="both"/>
+                    <w:rPr>
+                      <w:sz w:val="16"/>
+                      <w:szCs w:val="16"/>
+                    </w:rPr>
+                  </w:pPr>
+                  <w:r>
+                    <w:rPr>
+                      <w:sz w:val="16"/>
+                      <w:szCs w:val="16"/>
+                      <w:lang w:val="es-ES"/>
+                    </w:rPr>
+                    <w:t>(Cantidad de solicitudes atendidas por área</w:t>
+                  </w:r>
+                  <w:r>
+                    <w:rPr>
+                      <w:sz w:val="16"/>
+                      <w:szCs w:val="16"/>
+                      <w:lang w:val="es-ES"/>
+                    </w:rPr>
+                    <w:t>)</w:t>
+                  </w:r>
+                </w:p>
+              </w:txbxContent>
+            </v:textbox>
+          </v:roundrect>
+        </w:pict>
+      </w:r>
+    </w:p>
+    <w:p>
+      <w:pPr>
+        <w:rPr>
+          <w:sz w:val="24"/>
+          <w:szCs w:val="24"/>
+        </w:rPr>
+      </w:pPr>
+    </w:p>
+    <w:p>
+      <w:pPr>
+        <w:rPr>
+          <w:sz w:val="24"/>
+          <w:szCs w:val="24"/>
+        </w:rPr>
+      </w:pPr>
+    </w:p>
+    <w:p>
+      <w:pPr>
+        <w:rPr>
+          <w:sz w:val="24"/>
+          <w:szCs w:val="24"/>
+        </w:rPr>
+      </w:pPr>
+    </w:p>
+    <w:p>
+      <w:pPr>
+        <w:rPr>
+          <w:sz w:val="24"/>
+          <w:szCs w:val="24"/>
+        </w:rPr>
+      </w:pPr>
+    </w:p>
+    <w:p>
+      <w:pPr>
+        <w:rPr>
+          <w:sz w:val="24"/>
+          <w:szCs w:val="24"/>
+        </w:rPr>
+      </w:pPr>
+    </w:p>
+    <w:p>
+      <w:pPr>
+        <w:rPr>
+          <w:sz w:val="24"/>
+          <w:szCs w:val="24"/>
+        </w:rPr>
+      </w:pPr>
+    </w:p>
+    <w:p>
+      <w:pPr>
+        <w:rPr>
+          <w:sz w:val="24"/>
+          <w:szCs w:val="24"/>
+        </w:rPr>
+      </w:pPr>
+    </w:p>
+    <w:p>
+      <w:pPr>
+        <w:rPr>
+          <w:sz w:val="24"/>
+          <w:szCs w:val="24"/>
+        </w:rPr>
+      </w:pPr>
+    </w:p>
+    <w:p>
+      <w:pPr>
+        <w:rPr>
+          <w:sz w:val="24"/>
+          <w:szCs w:val="24"/>
+        </w:rPr>
+      </w:pPr>
+    </w:p>
+    <w:p>
+      <w:pPr>
+        <w:rPr>
+          <w:sz w:val="24"/>
+          <w:szCs w:val="24"/>
+        </w:rPr>
+      </w:pPr>
+    </w:p>
+    <w:p>
+      <w:pPr>
+        <w:rPr>
+          <w:sz w:val="24"/>
+          <w:szCs w:val="24"/>
+        </w:rPr>
+      </w:pPr>
+    </w:p>
+    <w:p>
+      <w:pPr>
+        <w:rPr>
+          <w:sz w:val="24"/>
+          <w:szCs w:val="24"/>
+        </w:rPr>
+      </w:pPr>
+    </w:p>
+    <w:p>
+      <w:pPr>
+        <w:rPr>
+          <w:sz w:val="24"/>
+          <w:szCs w:val="24"/>
+        </w:rPr>
+      </w:pPr>
+    </w:p>
+    <w:p>
+      <w:pPr>
+        <w:rPr>
+          <w:sz w:val="24"/>
+          <w:szCs w:val="24"/>
+        </w:rPr>
+      </w:pPr>
+    </w:p>
+    <w:p>
+      <w:pPr>
+        <w:rPr>
+          <w:sz w:val="24"/>
+          <w:szCs w:val="24"/>
+        </w:rPr>
+      </w:pPr>
+    </w:p>
+    <w:p>
+      <w:pPr>
+        <w:rPr>
+          <w:sz w:val="24"/>
+          <w:szCs w:val="24"/>
+        </w:rPr>
+      </w:pPr>
+    </w:p>
+    <w:p>
+      <w:pPr>
+        <w:rPr>
+          <w:sz w:val="24"/>
+          <w:szCs w:val="24"/>
+        </w:rPr>
+      </w:pPr>
+    </w:p>
+    <w:p>
+      <w:pPr>
+        <w:rPr>
+          <w:sz w:val="24"/>
+          <w:szCs w:val="24"/>
+        </w:rPr>
+      </w:pPr>
+    </w:p>
+    <w:p>
+      <w:pPr>
+        <w:rPr>
+          <w:sz w:val="24"/>
+          <w:szCs w:val="24"/>
+        </w:rPr>
+      </w:pPr>
+    </w:p>
+    <w:p>
+      <w:pPr>
+        <w:rPr>
+          <w:sz w:val="24"/>
+          <w:szCs w:val="24"/>
+        </w:rPr>
+      </w:pPr>
+    </w:p>
+    <w:p>
+      <w:pPr>
+        <w:rPr>
+          <w:sz w:val="24"/>
+          <w:szCs w:val="24"/>
+        </w:rPr>
+      </w:pPr>
+    </w:p>
+    <w:p>
+      <w:pPr>
+        <w:rPr>
+          <w:sz w:val="24"/>
+          <w:szCs w:val="24"/>
+        </w:rPr>
+      </w:pPr>
+    </w:p>
+    <w:p>
+      <w:pPr>
+        <w:rPr>
+          <w:sz w:val="24"/>
+          <w:szCs w:val="24"/>
+        </w:rPr>
+      </w:pPr>
+    </w:p>
+    <w:p>
+      <w:pPr>
+        <w:jc w:val="both"/>
+        <w:rPr>
+          <w:b/>
+          <w:sz w:val="24"/>
+          <w:szCs w:val="24"/>
+        </w:rPr>
+      </w:pPr>
+    </w:p>
+    <w:p>
+      <w:pPr>
+        <w:jc w:val="both"/>
+        <w:rPr>
+          <w:b/>
+          <w:sz w:val="24"/>
+          <w:szCs w:val="24"/>
+        </w:rPr>
+      </w:pPr>
+    </w:p>
+    <w:p>
+      <w:pPr>
+        <w:jc w:val="both"/>
+        <w:rPr>
+          <w:b/>
+          <w:sz w:val="24"/>
+          <w:szCs w:val="24"/>
+        </w:rPr>
+      </w:pPr>
+    </w:p>
+    <w:p>
+      <w:pPr>
+        <w:jc w:val="both"/>
+        <w:rPr>
+          <w:b/>
+          <w:sz w:val="24"/>
+          <w:szCs w:val="24"/>
+        </w:rPr>
+      </w:pPr>
+    </w:p>
+    <w:p>
+      <w:pPr>
+        <w:jc w:val="both"/>
+        <w:rPr>
+          <w:b/>
+          <w:sz w:val="24"/>
+          <w:szCs w:val="24"/>
+        </w:rPr>
+      </w:pPr>
+    </w:p>
+    <w:p>
+      <w:pPr>
+        <w:jc w:val="both"/>
+        <w:rPr>
+          <w:b/>
+          <w:sz w:val="24"/>
+          <w:szCs w:val="24"/>
+        </w:rPr>
+      </w:pPr>
+    </w:p>
+    <w:p>
+      <w:pPr>
+        <w:jc w:val="both"/>
+        <w:rPr>
+          <w:b/>
+          <w:sz w:val="24"/>
+          <w:szCs w:val="24"/>
+        </w:rPr>
+      </w:pPr>
+    </w:p>
+    <w:p>
+      <w:pPr>
+        <w:jc w:val="both"/>
+        <w:rPr>
+          <w:b/>
+          <w:sz w:val="24"/>
+          <w:szCs w:val="24"/>
+        </w:rPr>
+      </w:pPr>
+    </w:p>
+    <w:p>
+      <w:pPr>
+        <w:jc w:val="both"/>
+        <w:rPr>
+          <w:b/>
+          <w:sz w:val="24"/>
+          <w:szCs w:val="24"/>
+        </w:rPr>
+      </w:pPr>
+    </w:p>
+    <w:p>
+      <w:pPr>
+        <w:jc w:val="both"/>
+        <w:rPr>
+          <w:b/>
+          <w:sz w:val="24"/>
+          <w:szCs w:val="24"/>
+        </w:rPr>
+      </w:pPr>
+    </w:p>
+    <w:p>
+      <w:pPr>
+        <w:jc w:val="both"/>
+        <w:rPr>
+          <w:sz w:val="24"/>
+          <w:szCs w:val="24"/>
+        </w:rPr>
+      </w:pPr>
+      <w:r>
+        <w:rPr>
+          <w:b/>
+          <w:sz w:val="24"/>
+          <w:szCs w:val="24"/>
+        </w:rPr>
+        <w:lastRenderedPageBreak/>
+        <w:t>Paso 3.4:</w:t>
+      </w:r>
+      <w:r>
+        <w:rPr>
+          <w:sz w:val="24"/>
+          <w:szCs w:val="24"/>
+        </w:rPr>
+        <w:t xml:space="preserve"> Establecer relaciones</w:t>
+      </w:r>
+    </w:p>
+    <w:p>
+      <w:pPr>
+        <w:rPr>
+          <w:sz w:val="24"/>
+          <w:szCs w:val="24"/>
+        </w:rPr>
+      </w:pPr>
+    </w:p>
+    <w:p>
+      <w:pPr>
+        <w:rPr>
+          <w:sz w:val="24"/>
+          <w:szCs w:val="24"/>
+        </w:rPr>
+      </w:pPr>
+      <w:r>
+        <w:rPr>
+          <w:noProof/>
+          <w:sz w:val="24"/>
+          <w:szCs w:val="24"/>
+          <w:lang w:eastAsia="es-MX"/>
+        </w:rPr>
+        <w:drawing>
+          <wp:inline distT="0" distB="0" distL="0" distR="0">
+            <wp:extent cx="5610225" cy="3467100"/>
+            <wp:effectExtent l="19050" t="0" r="9525" b="0"/>
+            <wp:docPr id="3" name="Imagen 2"/>
+            <wp:cNvGraphicFramePr>
+              <a:graphicFrameLocks xmlns:a="http://schemas.openxmlformats.org/drawingml/2006/main" noChangeAspect="1"/>
+            </wp:cNvGraphicFramePr>
+            <a:graphic xmlns:a="http://schemas.openxmlformats.org/drawingml/2006/main">
+              <a:graphicData uri="http://schemas.openxmlformats.org/drawingml/2006/picture">
+                <pic:pic xmlns:pic="http://schemas.openxmlformats.org/drawingml/2006/picture">
+                  <pic:nvPicPr>
+                    <pic:cNvPr id="0" name="Picture 2"/>
+                    <pic:cNvPicPr>
+                      <a:picLocks noChangeAspect="1" noChangeArrowheads="1"/>
+                    </pic:cNvPicPr>
+                  </pic:nvPicPr>
+                  <pic:blipFill>
+                    <a:blip r:embed="rId11"/>
+                    <a:srcRect/>
+                    <a:stretch>
+                      <a:fillRect/>
+                    </a:stretch>
+                  </pic:blipFill>
+                  <pic:spPr bwMode="auto">
+                    <a:xfrm>
+                      <a:off x="0" y="0"/>
+                      <a:ext cx="5610225" cy="3467100"/>
+                    </a:xfrm>
+                    <a:prstGeom prst="rect">
+                      <a:avLst/>
+                    </a:prstGeom>
+                    <a:noFill/>
+                    <a:ln w="9525">
+                      <a:noFill/>
+                      <a:miter lim="800000"/>
+                      <a:headEnd/>
+                      <a:tailEnd/>
+                    </a:ln>
+                  </pic:spPr>
+                </pic:pic>
+              </a:graphicData>
+            </a:graphic>
+          </wp:inline>
+        </w:drawing>
+      </w:r>
     </w:p>
     <w:sectPr>
       <w:pgSz w:w="12240" w:h="15840"/>
@@ -5960,6 +6836,7 @@
   <w:style w:type="character" w:default="1" w:styleId="Fuentedeprrafopredeter">
     <w:name w:val="Default Paragraph Font"/>
     <w:uiPriority w:val="1"/>
+    <w:semiHidden/>
     <w:unhideWhenUsed/>
   </w:style>
   <w:style w:type="table" w:default="1" w:styleId="Tablanormal">

</xml_diff>